<commit_message>
Nav querie op mijn laptop size gemaakt (wip)
</commit_message>
<xml_diff>
--- a/Documents/Standups/Sprint 2 weekly standups, daily standups etc.docx
+++ b/Documents/Standups/Sprint 2 weekly standups, daily standups etc.docx
@@ -19,69 +19,22 @@
           <w:sz w:val="32"/>
           <w:szCs w:val="32"/>
         </w:rPr>
-        <w:t xml:space="preserve">Sprint 2 </w:t>
-      </w:r>
-      <w:proofErr w:type="gramStart"/>
-      <w:r>
-        <w:rPr>
-          <w:b/>
-          <w:bCs/>
-          <w:sz w:val="32"/>
-          <w:szCs w:val="32"/>
-        </w:rPr>
-        <w:t>startup /</w:t>
-      </w:r>
-      <w:proofErr w:type="gramEnd"/>
-      <w:r>
-        <w:rPr>
-          <w:b/>
-          <w:bCs/>
-          <w:sz w:val="32"/>
-          <w:szCs w:val="32"/>
-        </w:rPr>
-        <w:t xml:space="preserve"> </w:t>
-      </w:r>
-      <w:proofErr w:type="spellStart"/>
-      <w:r>
-        <w:rPr>
-          <w:b/>
-          <w:bCs/>
-          <w:sz w:val="32"/>
-          <w:szCs w:val="32"/>
-        </w:rPr>
-        <w:t>standup</w:t>
-      </w:r>
-      <w:proofErr w:type="spellEnd"/>
-    </w:p>
-    <w:p>
-      <w:pPr>
-        <w:rPr>
-          <w:sz w:val="24"/>
-          <w:szCs w:val="24"/>
-        </w:rPr>
-      </w:pPr>
-      <w:r>
-        <w:rPr>
-          <w:sz w:val="24"/>
-          <w:szCs w:val="24"/>
-        </w:rPr>
-        <w:t xml:space="preserve">20/02/2023 </w:t>
-      </w:r>
-      <w:proofErr w:type="spellStart"/>
-      <w:r>
-        <w:rPr>
-          <w:sz w:val="24"/>
-          <w:szCs w:val="24"/>
-        </w:rPr>
-        <w:t>standup</w:t>
-      </w:r>
-      <w:proofErr w:type="spellEnd"/>
-      <w:r>
-        <w:rPr>
-          <w:sz w:val="24"/>
-          <w:szCs w:val="24"/>
-        </w:rPr>
-        <w:t>:</w:t>
+        <w:t>Sprint 2 startup / standup</w:t>
+      </w:r>
+    </w:p>
+    <w:p>
+      <w:pPr>
+        <w:rPr>
+          <w:sz w:val="24"/>
+          <w:szCs w:val="24"/>
+        </w:rPr>
+      </w:pPr>
+      <w:r>
+        <w:rPr>
+          <w:sz w:val="24"/>
+          <w:szCs w:val="24"/>
+        </w:rPr>
+        <w:t>20/02/2023 standup:</w:t>
       </w:r>
     </w:p>
     <w:p>
@@ -111,51 +64,34 @@
           <w:sz w:val="24"/>
           <w:szCs w:val="24"/>
         </w:rPr>
-        <w:t xml:space="preserve">Afwezige: </w:t>
-      </w:r>
-      <w:proofErr w:type="spellStart"/>
-      <w:r>
-        <w:rPr>
-          <w:sz w:val="24"/>
-          <w:szCs w:val="24"/>
-        </w:rPr>
-        <w:t>Amin</w:t>
-      </w:r>
-      <w:proofErr w:type="spellEnd"/>
-    </w:p>
-    <w:p>
-      <w:pPr>
-        <w:rPr>
-          <w:sz w:val="24"/>
-          <w:szCs w:val="24"/>
-        </w:rPr>
-      </w:pPr>
-      <w:proofErr w:type="spellStart"/>
-      <w:r>
-        <w:rPr>
-          <w:sz w:val="24"/>
-          <w:szCs w:val="24"/>
-        </w:rPr>
-        <w:t>Trello</w:t>
-      </w:r>
-      <w:proofErr w:type="spellEnd"/>
-      <w:r>
-        <w:rPr>
-          <w:sz w:val="24"/>
-          <w:szCs w:val="24"/>
-        </w:rPr>
-        <w:t xml:space="preserve"> screenshots:</w:t>
-      </w:r>
-    </w:p>
-    <w:p>
-      <w:pPr>
-        <w:rPr>
-          <w:sz w:val="24"/>
-          <w:szCs w:val="24"/>
-        </w:rPr>
-      </w:pPr>
-      <w:r>
-        <w:rPr>
+        <w:t>Afwezige: Amin</w:t>
+      </w:r>
+    </w:p>
+    <w:p>
+      <w:pPr>
+        <w:rPr>
+          <w:sz w:val="24"/>
+          <w:szCs w:val="24"/>
+        </w:rPr>
+      </w:pPr>
+      <w:r>
+        <w:rPr>
+          <w:sz w:val="24"/>
+          <w:szCs w:val="24"/>
+        </w:rPr>
+        <w:t>Trello screenshots:</w:t>
+      </w:r>
+    </w:p>
+    <w:p>
+      <w:pPr>
+        <w:rPr>
+          <w:sz w:val="24"/>
+          <w:szCs w:val="24"/>
+        </w:rPr>
+      </w:pPr>
+      <w:r>
+        <w:rPr>
+          <w:noProof/>
           <w:sz w:val="24"/>
           <w:szCs w:val="24"/>
         </w:rPr>
@@ -211,6 +147,7 @@
       </w:r>
       <w:r>
         <w:rPr>
+          <w:noProof/>
           <w:sz w:val="24"/>
           <w:szCs w:val="24"/>
         </w:rPr>
@@ -252,6 +189,7 @@
       </w:r>
       <w:r>
         <w:rPr>
+          <w:noProof/>
           <w:sz w:val="24"/>
           <w:szCs w:val="24"/>
         </w:rPr>
@@ -318,21 +256,12 @@
           <w:szCs w:val="24"/>
         </w:rPr>
       </w:pPr>
-      <w:proofErr w:type="spellStart"/>
-      <w:r>
-        <w:rPr>
-          <w:sz w:val="24"/>
-          <w:szCs w:val="24"/>
-        </w:rPr>
-        <w:t>Amin</w:t>
-      </w:r>
-      <w:proofErr w:type="spellEnd"/>
-      <w:r>
-        <w:rPr>
-          <w:sz w:val="24"/>
-          <w:szCs w:val="24"/>
-        </w:rPr>
-        <w:t xml:space="preserve">: </w:t>
+      <w:r>
+        <w:rPr>
+          <w:sz w:val="24"/>
+          <w:szCs w:val="24"/>
+        </w:rPr>
+        <w:t xml:space="preserve">Amin: </w:t>
       </w:r>
     </w:p>
     <w:p>
@@ -382,21 +311,12 @@
           <w:szCs w:val="24"/>
         </w:rPr>
       </w:pPr>
-      <w:proofErr w:type="spellStart"/>
-      <w:r>
-        <w:rPr>
-          <w:sz w:val="24"/>
-          <w:szCs w:val="24"/>
-        </w:rPr>
-        <w:t>Wireframe</w:t>
-      </w:r>
-      <w:proofErr w:type="spellEnd"/>
-      <w:r>
-        <w:rPr>
-          <w:sz w:val="24"/>
-          <w:szCs w:val="24"/>
-        </w:rPr>
-        <w:t xml:space="preserve"> retour policy gemaakt</w:t>
+      <w:r>
+        <w:rPr>
+          <w:sz w:val="24"/>
+          <w:szCs w:val="24"/>
+        </w:rPr>
+        <w:t>Wireframe retour policy gemaakt</w:t>
       </w:r>
     </w:p>
     <w:p>
@@ -437,17 +357,8 @@
           <w:sz w:val="24"/>
           <w:szCs w:val="24"/>
         </w:rPr>
-        <w:t xml:space="preserve">Begonnen aan doelstelling/geschiedenis </w:t>
-      </w:r>
-      <w:proofErr w:type="spellStart"/>
-      <w:r>
-        <w:rPr>
-          <w:sz w:val="24"/>
-          <w:szCs w:val="24"/>
-        </w:rPr>
-        <w:t>wireframe</w:t>
-      </w:r>
-      <w:proofErr w:type="spellEnd"/>
+        <w:t>Begonnen aan doelstelling/geschiedenis wireframe</w:t>
+      </w:r>
     </w:p>
     <w:p>
       <w:pPr>
@@ -476,98 +387,32 @@
           <w:szCs w:val="24"/>
         </w:rPr>
       </w:pPr>
-      <w:proofErr w:type="spellStart"/>
-      <w:r>
-        <w:rPr>
-          <w:sz w:val="24"/>
-          <w:szCs w:val="24"/>
-        </w:rPr>
-        <w:t>Wireframe</w:t>
-      </w:r>
-      <w:proofErr w:type="spellEnd"/>
-      <w:r>
-        <w:rPr>
-          <w:sz w:val="24"/>
-          <w:szCs w:val="24"/>
-        </w:rPr>
-        <w:t xml:space="preserve"> homepage, </w:t>
-      </w:r>
-      <w:proofErr w:type="spellStart"/>
-      <w:r>
-        <w:rPr>
-          <w:sz w:val="24"/>
-          <w:szCs w:val="24"/>
-        </w:rPr>
-        <w:t>navbar</w:t>
-      </w:r>
-      <w:proofErr w:type="spellEnd"/>
-      <w:r>
-        <w:rPr>
-          <w:sz w:val="24"/>
-          <w:szCs w:val="24"/>
-        </w:rPr>
-        <w:t xml:space="preserve">, </w:t>
-      </w:r>
-      <w:proofErr w:type="spellStart"/>
-      <w:r>
-        <w:rPr>
-          <w:sz w:val="24"/>
-          <w:szCs w:val="24"/>
-        </w:rPr>
-        <w:t>ecovriendelijkheid</w:t>
-      </w:r>
-      <w:proofErr w:type="spellEnd"/>
-      <w:r>
-        <w:rPr>
-          <w:sz w:val="24"/>
-          <w:szCs w:val="24"/>
-        </w:rPr>
-        <w:t xml:space="preserve"> afgerond</w:t>
-      </w:r>
-    </w:p>
-    <w:p>
-      <w:pPr>
-        <w:pStyle w:val="ListParagraph"/>
-        <w:numPr>
-          <w:ilvl w:val="0"/>
-          <w:numId w:val="1"/>
-        </w:numPr>
-        <w:rPr>
-          <w:sz w:val="24"/>
-          <w:szCs w:val="24"/>
-        </w:rPr>
-      </w:pPr>
-      <w:proofErr w:type="spellStart"/>
-      <w:r>
-        <w:rPr>
-          <w:sz w:val="24"/>
-          <w:szCs w:val="24"/>
-        </w:rPr>
-        <w:t>Navbar</w:t>
-      </w:r>
-      <w:proofErr w:type="spellEnd"/>
-      <w:r>
-        <w:rPr>
-          <w:sz w:val="24"/>
-          <w:szCs w:val="24"/>
-        </w:rPr>
-        <w:t xml:space="preserve"> bijna af, mist 1 </w:t>
-      </w:r>
-      <w:proofErr w:type="spellStart"/>
-      <w:r>
-        <w:rPr>
-          <w:sz w:val="24"/>
-          <w:szCs w:val="24"/>
-        </w:rPr>
-        <w:t>dropdown</w:t>
-      </w:r>
-      <w:proofErr w:type="spellEnd"/>
-      <w:r>
-        <w:rPr>
-          <w:sz w:val="24"/>
-          <w:szCs w:val="24"/>
-        </w:rPr>
-        <w:t xml:space="preserve"> menu</w:t>
+      <w:r>
+        <w:rPr>
+          <w:sz w:val="24"/>
+          <w:szCs w:val="24"/>
+        </w:rPr>
+        <w:t>Wireframe homepage, navbar, ecovriendelijkheid afgerond</w:t>
+      </w:r>
+    </w:p>
+    <w:p>
+      <w:pPr>
+        <w:pStyle w:val="ListParagraph"/>
+        <w:numPr>
+          <w:ilvl w:val="0"/>
+          <w:numId w:val="1"/>
+        </w:numPr>
+        <w:rPr>
+          <w:sz w:val="24"/>
+          <w:szCs w:val="24"/>
+        </w:rPr>
+      </w:pPr>
+      <w:r>
+        <w:rPr>
+          <w:sz w:val="24"/>
+          <w:szCs w:val="24"/>
+        </w:rPr>
+        <w:t>Navbar bijna af, mist 1 dropdown menu</w:t>
       </w:r>
     </w:p>
     <w:p>
@@ -607,23 +452,7 @@
           <w:sz w:val="24"/>
           <w:szCs w:val="24"/>
         </w:rPr>
-        <w:t xml:space="preserve">Begonnen aan de </w:t>
-      </w:r>
-      <w:proofErr w:type="spellStart"/>
-      <w:r>
-        <w:rPr>
-          <w:sz w:val="24"/>
-          <w:szCs w:val="24"/>
-        </w:rPr>
-        <w:t>eco</w:t>
-      </w:r>
-      <w:proofErr w:type="spellEnd"/>
-      <w:r>
-        <w:rPr>
-          <w:sz w:val="24"/>
-          <w:szCs w:val="24"/>
-        </w:rPr>
-        <w:t xml:space="preserve"> vriendelijkheid pagina</w:t>
+        <w:t>Begonnen aan de eco vriendelijkheid pagina</w:t>
       </w:r>
     </w:p>
     <w:p>
@@ -652,21 +481,12 @@
           <w:szCs w:val="24"/>
         </w:rPr>
       </w:pPr>
-      <w:proofErr w:type="spellStart"/>
-      <w:r>
-        <w:rPr>
-          <w:sz w:val="24"/>
-          <w:szCs w:val="24"/>
-        </w:rPr>
-        <w:t>Amin</w:t>
-      </w:r>
-      <w:proofErr w:type="spellEnd"/>
-      <w:r>
-        <w:rPr>
-          <w:sz w:val="24"/>
-          <w:szCs w:val="24"/>
-        </w:rPr>
-        <w:t>:</w:t>
+      <w:r>
+        <w:rPr>
+          <w:sz w:val="24"/>
+          <w:szCs w:val="24"/>
+        </w:rPr>
+        <w:t>Amin:</w:t>
       </w:r>
     </w:p>
     <w:p>
@@ -716,21 +536,12 @@
           <w:szCs w:val="24"/>
         </w:rPr>
       </w:pPr>
-      <w:proofErr w:type="spellStart"/>
-      <w:r>
-        <w:rPr>
-          <w:sz w:val="24"/>
-          <w:szCs w:val="24"/>
-        </w:rPr>
-        <w:t>Wireframe</w:t>
-      </w:r>
-      <w:proofErr w:type="spellEnd"/>
-      <w:r>
-        <w:rPr>
-          <w:sz w:val="24"/>
-          <w:szCs w:val="24"/>
-        </w:rPr>
-        <w:t xml:space="preserve"> doelstelling/geschiedenis van het bedrijf</w:t>
+      <w:r>
+        <w:rPr>
+          <w:sz w:val="24"/>
+          <w:szCs w:val="24"/>
+        </w:rPr>
+        <w:t>Wireframe doelstelling/geschiedenis van het bedrijf</w:t>
       </w:r>
     </w:p>
     <w:p>
@@ -800,95 +611,52 @@
           <w:szCs w:val="24"/>
         </w:rPr>
       </w:pPr>
-      <w:proofErr w:type="spellStart"/>
-      <w:r>
-        <w:rPr>
-          <w:sz w:val="24"/>
-          <w:szCs w:val="24"/>
-        </w:rPr>
-        <w:t>Navbar</w:t>
-      </w:r>
-      <w:proofErr w:type="spellEnd"/>
-      <w:r>
-        <w:rPr>
-          <w:sz w:val="24"/>
-          <w:szCs w:val="24"/>
-        </w:rPr>
-        <w:t xml:space="preserve"> afronden met werkende links en </w:t>
-      </w:r>
-      <w:proofErr w:type="spellStart"/>
-      <w:r>
-        <w:rPr>
-          <w:sz w:val="24"/>
-          <w:szCs w:val="24"/>
-        </w:rPr>
-        <w:t>dropdown</w:t>
-      </w:r>
-      <w:proofErr w:type="spellEnd"/>
-      <w:r>
-        <w:rPr>
-          <w:sz w:val="24"/>
-          <w:szCs w:val="24"/>
-        </w:rPr>
-        <w:t xml:space="preserve"> personeel opties</w:t>
-      </w:r>
-    </w:p>
-    <w:p>
-      <w:pPr>
-        <w:pStyle w:val="ListParagraph"/>
-        <w:numPr>
-          <w:ilvl w:val="0"/>
-          <w:numId w:val="1"/>
-        </w:numPr>
-        <w:rPr>
-          <w:sz w:val="24"/>
-          <w:szCs w:val="24"/>
-        </w:rPr>
-      </w:pPr>
-      <w:proofErr w:type="spellStart"/>
-      <w:r>
-        <w:rPr>
-          <w:sz w:val="24"/>
-          <w:szCs w:val="24"/>
-        </w:rPr>
-        <w:t>Footer</w:t>
-      </w:r>
-      <w:proofErr w:type="spellEnd"/>
-      <w:r>
-        <w:rPr>
-          <w:sz w:val="24"/>
-          <w:szCs w:val="24"/>
-        </w:rPr>
-        <w:t xml:space="preserve"> afronden</w:t>
-      </w:r>
-    </w:p>
-    <w:p>
-      <w:pPr>
-        <w:pStyle w:val="ListParagraph"/>
-        <w:numPr>
-          <w:ilvl w:val="0"/>
-          <w:numId w:val="1"/>
-        </w:numPr>
-        <w:rPr>
-          <w:sz w:val="24"/>
-          <w:szCs w:val="24"/>
-        </w:rPr>
-      </w:pPr>
-      <w:proofErr w:type="spellStart"/>
-      <w:r>
-        <w:rPr>
-          <w:sz w:val="24"/>
-          <w:szCs w:val="24"/>
-        </w:rPr>
-        <w:t>Eco</w:t>
-      </w:r>
-      <w:proofErr w:type="spellEnd"/>
-      <w:r>
-        <w:rPr>
-          <w:sz w:val="24"/>
-          <w:szCs w:val="24"/>
-        </w:rPr>
-        <w:t xml:space="preserve"> vriendelijkheid pagina afronden</w:t>
+      <w:r>
+        <w:rPr>
+          <w:sz w:val="24"/>
+          <w:szCs w:val="24"/>
+        </w:rPr>
+        <w:t>Navbar afronden met werkende links en dropdown personeel opties</w:t>
+      </w:r>
+    </w:p>
+    <w:p>
+      <w:pPr>
+        <w:pStyle w:val="ListParagraph"/>
+        <w:numPr>
+          <w:ilvl w:val="0"/>
+          <w:numId w:val="1"/>
+        </w:numPr>
+        <w:rPr>
+          <w:sz w:val="24"/>
+          <w:szCs w:val="24"/>
+        </w:rPr>
+      </w:pPr>
+      <w:r>
+        <w:rPr>
+          <w:sz w:val="24"/>
+          <w:szCs w:val="24"/>
+        </w:rPr>
+        <w:t>Footer afronden</w:t>
+      </w:r>
+    </w:p>
+    <w:p>
+      <w:pPr>
+        <w:pStyle w:val="ListParagraph"/>
+        <w:numPr>
+          <w:ilvl w:val="0"/>
+          <w:numId w:val="1"/>
+        </w:numPr>
+        <w:rPr>
+          <w:sz w:val="24"/>
+          <w:szCs w:val="24"/>
+        </w:rPr>
+      </w:pPr>
+      <w:r>
+        <w:rPr>
+          <w:sz w:val="24"/>
+          <w:szCs w:val="24"/>
+        </w:rPr>
+        <w:t>Eco vriendelijkheid pagina afronden</w:t>
       </w:r>
     </w:p>
     <w:p>
@@ -937,21 +705,12 @@
           <w:szCs w:val="24"/>
         </w:rPr>
       </w:pPr>
-      <w:proofErr w:type="spellStart"/>
-      <w:r>
-        <w:rPr>
-          <w:sz w:val="24"/>
-          <w:szCs w:val="24"/>
-        </w:rPr>
-        <w:t>Amin</w:t>
-      </w:r>
-      <w:proofErr w:type="spellEnd"/>
-      <w:r>
-        <w:rPr>
-          <w:sz w:val="24"/>
-          <w:szCs w:val="24"/>
-        </w:rPr>
-        <w:t>:</w:t>
+      <w:r>
+        <w:rPr>
+          <w:sz w:val="24"/>
+          <w:szCs w:val="24"/>
+        </w:rPr>
+        <w:t>Amin:</w:t>
       </w:r>
     </w:p>
     <w:p>
@@ -1006,17 +765,8 @@
           <w:sz w:val="24"/>
           <w:szCs w:val="24"/>
         </w:rPr>
-        <w:t xml:space="preserve">Moeite met bedenken ontwerp en tekst voor doelstelling/geschiedenis </w:t>
-      </w:r>
-      <w:proofErr w:type="spellStart"/>
-      <w:r>
-        <w:rPr>
-          <w:sz w:val="24"/>
-          <w:szCs w:val="24"/>
-        </w:rPr>
-        <w:t>wireframe</w:t>
-      </w:r>
-      <w:proofErr w:type="spellEnd"/>
+        <w:t>Moeite met bedenken ontwerp en tekst voor doelstelling/geschiedenis wireframe</w:t>
+      </w:r>
     </w:p>
     <w:p>
       <w:pPr>
@@ -1050,32 +800,594 @@
           <w:sz w:val="24"/>
           <w:szCs w:val="24"/>
         </w:rPr>
-        <w:t xml:space="preserve">Personeel opties </w:t>
-      </w:r>
-      <w:proofErr w:type="spellStart"/>
-      <w:r>
-        <w:rPr>
-          <w:sz w:val="24"/>
-          <w:szCs w:val="24"/>
-        </w:rPr>
-        <w:t>dropdown</w:t>
-      </w:r>
-      <w:proofErr w:type="spellEnd"/>
-      <w:r>
-        <w:rPr>
-          <w:sz w:val="24"/>
-          <w:szCs w:val="24"/>
-        </w:rPr>
-        <w:t xml:space="preserve"> menu wordt moeilijk.</w:t>
-      </w:r>
-    </w:p>
-    <w:p>
-      <w:pPr>
-        <w:rPr>
-          <w:sz w:val="24"/>
-          <w:szCs w:val="24"/>
-        </w:rPr>
-      </w:pPr>
+        <w:t>Personeel opties dropdown menu wordt moeilijk.</w:t>
+      </w:r>
+    </w:p>
+    <w:p>
+      <w:pPr>
+        <w:rPr>
+          <w:sz w:val="24"/>
+          <w:szCs w:val="24"/>
+        </w:rPr>
+      </w:pPr>
+    </w:p>
+    <w:p>
+      <w:pPr>
+        <w:rPr>
+          <w:b/>
+          <w:bCs/>
+          <w:sz w:val="24"/>
+          <w:szCs w:val="24"/>
+        </w:rPr>
+      </w:pPr>
+    </w:p>
+    <w:p>
+      <w:pPr>
+        <w:rPr>
+          <w:b/>
+          <w:bCs/>
+          <w:sz w:val="24"/>
+          <w:szCs w:val="24"/>
+        </w:rPr>
+      </w:pPr>
+    </w:p>
+    <w:p>
+      <w:pPr>
+        <w:rPr>
+          <w:b/>
+          <w:bCs/>
+          <w:sz w:val="24"/>
+          <w:szCs w:val="24"/>
+        </w:rPr>
+      </w:pPr>
+    </w:p>
+    <w:p>
+      <w:pPr>
+        <w:rPr>
+          <w:b/>
+          <w:bCs/>
+          <w:sz w:val="24"/>
+          <w:szCs w:val="24"/>
+        </w:rPr>
+      </w:pPr>
+    </w:p>
+    <w:p>
+      <w:pPr>
+        <w:rPr>
+          <w:b/>
+          <w:bCs/>
+          <w:sz w:val="24"/>
+          <w:szCs w:val="24"/>
+        </w:rPr>
+      </w:pPr>
+    </w:p>
+    <w:p>
+      <w:pPr>
+        <w:rPr>
+          <w:b/>
+          <w:bCs/>
+          <w:sz w:val="24"/>
+          <w:szCs w:val="24"/>
+        </w:rPr>
+      </w:pPr>
+      <w:r>
+        <w:rPr>
+          <w:b/>
+          <w:bCs/>
+          <w:sz w:val="24"/>
+          <w:szCs w:val="24"/>
+        </w:rPr>
+        <w:lastRenderedPageBreak/>
+        <w:t>22/02 daily standup</w:t>
+      </w:r>
+    </w:p>
+    <w:p>
+      <w:pPr>
+        <w:rPr>
+          <w:sz w:val="24"/>
+          <w:szCs w:val="24"/>
+        </w:rPr>
+      </w:pPr>
+      <w:r>
+        <w:rPr>
+          <w:sz w:val="24"/>
+          <w:szCs w:val="24"/>
+        </w:rPr>
+        <w:t>Aanwezige: Amin, Jack</w:t>
+      </w:r>
+    </w:p>
+    <w:p>
+      <w:pPr>
+        <w:rPr>
+          <w:sz w:val="24"/>
+          <w:szCs w:val="24"/>
+        </w:rPr>
+      </w:pPr>
+      <w:r>
+        <w:rPr>
+          <w:sz w:val="24"/>
+          <w:szCs w:val="24"/>
+        </w:rPr>
+        <w:t>Afwezige: Dylan</w:t>
+      </w:r>
+    </w:p>
+    <w:p>
+      <w:pPr>
+        <w:rPr>
+          <w:b/>
+          <w:bCs/>
+          <w:sz w:val="24"/>
+          <w:szCs w:val="24"/>
+        </w:rPr>
+      </w:pPr>
+      <w:r>
+        <w:rPr>
+          <w:b/>
+          <w:bCs/>
+          <w:sz w:val="24"/>
+          <w:szCs w:val="24"/>
+        </w:rPr>
+        <w:t>Afgelopen week:</w:t>
+      </w:r>
+    </w:p>
+    <w:p>
+      <w:pPr>
+        <w:rPr>
+          <w:sz w:val="24"/>
+          <w:szCs w:val="24"/>
+        </w:rPr>
+      </w:pPr>
+      <w:r>
+        <w:rPr>
+          <w:sz w:val="24"/>
+          <w:szCs w:val="24"/>
+        </w:rPr>
+        <w:t>Amin:</w:t>
+      </w:r>
+    </w:p>
+    <w:p>
+      <w:pPr>
+        <w:pStyle w:val="ListParagraph"/>
+        <w:numPr>
+          <w:ilvl w:val="0"/>
+          <w:numId w:val="1"/>
+        </w:numPr>
+        <w:rPr>
+          <w:sz w:val="24"/>
+          <w:szCs w:val="24"/>
+        </w:rPr>
+      </w:pPr>
+      <w:r>
+        <w:rPr>
+          <w:sz w:val="24"/>
+          <w:szCs w:val="24"/>
+        </w:rPr>
+        <w:t>Begonnen medewerkers pagina</w:t>
+      </w:r>
+    </w:p>
+    <w:p>
+      <w:pPr>
+        <w:rPr>
+          <w:sz w:val="24"/>
+          <w:szCs w:val="24"/>
+        </w:rPr>
+      </w:pPr>
+      <w:r>
+        <w:rPr>
+          <w:sz w:val="24"/>
+          <w:szCs w:val="24"/>
+        </w:rPr>
+        <w:t>Dylan:</w:t>
+      </w:r>
+    </w:p>
+    <w:p>
+      <w:pPr>
+        <w:pStyle w:val="ListParagraph"/>
+        <w:numPr>
+          <w:ilvl w:val="0"/>
+          <w:numId w:val="1"/>
+        </w:numPr>
+        <w:rPr>
+          <w:sz w:val="24"/>
+          <w:szCs w:val="24"/>
+        </w:rPr>
+      </w:pPr>
+      <w:r>
+        <w:rPr>
+          <w:sz w:val="24"/>
+          <w:szCs w:val="24"/>
+        </w:rPr>
+        <w:t>Niet aanwezig</w:t>
+      </w:r>
+    </w:p>
+    <w:p>
+      <w:pPr>
+        <w:rPr>
+          <w:sz w:val="24"/>
+          <w:szCs w:val="24"/>
+        </w:rPr>
+      </w:pPr>
+      <w:r>
+        <w:rPr>
+          <w:sz w:val="24"/>
+          <w:szCs w:val="24"/>
+        </w:rPr>
+        <w:t>Jack:</w:t>
+      </w:r>
+    </w:p>
+    <w:p>
+      <w:pPr>
+        <w:pStyle w:val="ListParagraph"/>
+        <w:numPr>
+          <w:ilvl w:val="0"/>
+          <w:numId w:val="1"/>
+        </w:numPr>
+        <w:rPr>
+          <w:sz w:val="24"/>
+          <w:szCs w:val="24"/>
+        </w:rPr>
+      </w:pPr>
+      <w:r>
+        <w:rPr>
+          <w:sz w:val="24"/>
+          <w:szCs w:val="24"/>
+        </w:rPr>
+        <w:t>Navbar afgerond. Personeel opties dropdown is werkende en de gemaakte pagina’s zijn gelinkt.</w:t>
+      </w:r>
+    </w:p>
+    <w:p>
+      <w:pPr>
+        <w:pStyle w:val="ListParagraph"/>
+        <w:numPr>
+          <w:ilvl w:val="0"/>
+          <w:numId w:val="1"/>
+        </w:numPr>
+        <w:rPr>
+          <w:sz w:val="24"/>
+          <w:szCs w:val="24"/>
+        </w:rPr>
+      </w:pPr>
+      <w:r>
+        <w:rPr>
+          <w:sz w:val="24"/>
+          <w:szCs w:val="24"/>
+        </w:rPr>
+        <w:t>Footer is mooier gemaakt. Nu alleen nog teksten of knoppen erin doen. Voor nu is het prima.</w:t>
+      </w:r>
+    </w:p>
+    <w:p>
+      <w:pPr>
+        <w:pStyle w:val="ListParagraph"/>
+        <w:numPr>
+          <w:ilvl w:val="0"/>
+          <w:numId w:val="1"/>
+        </w:numPr>
+        <w:rPr>
+          <w:sz w:val="24"/>
+          <w:szCs w:val="24"/>
+        </w:rPr>
+      </w:pPr>
+      <w:r>
+        <w:rPr>
+          <w:sz w:val="24"/>
+          <w:szCs w:val="24"/>
+        </w:rPr>
+        <w:t>Homepage finishing touches zijn toegevoe</w:t>
+      </w:r>
+      <w:r>
+        <w:rPr>
+          <w:sz w:val="24"/>
+          <w:szCs w:val="24"/>
+        </w:rPr>
+        <w:t>gd. Het design is meer gemaakt zoals de wireframe met werkende knoppen als de pagina’s ervoor zijn gemaakt.</w:t>
+      </w:r>
+    </w:p>
+    <w:p>
+      <w:pPr>
+        <w:rPr>
+          <w:sz w:val="24"/>
+          <w:szCs w:val="24"/>
+        </w:rPr>
+      </w:pPr>
+      <w:r>
+        <w:rPr>
+          <w:b/>
+          <w:bCs/>
+          <w:sz w:val="24"/>
+          <w:szCs w:val="24"/>
+        </w:rPr>
+        <w:t>Komende week:</w:t>
+      </w:r>
+    </w:p>
+    <w:p>
+      <w:pPr>
+        <w:rPr>
+          <w:sz w:val="24"/>
+          <w:szCs w:val="24"/>
+        </w:rPr>
+      </w:pPr>
+      <w:r>
+        <w:rPr>
+          <w:sz w:val="24"/>
+          <w:szCs w:val="24"/>
+        </w:rPr>
+        <w:t>Amin:</w:t>
+      </w:r>
+    </w:p>
+    <w:p>
+      <w:pPr>
+        <w:pStyle w:val="ListParagraph"/>
+        <w:numPr>
+          <w:ilvl w:val="0"/>
+          <w:numId w:val="1"/>
+        </w:numPr>
+        <w:rPr>
+          <w:sz w:val="24"/>
+          <w:szCs w:val="24"/>
+        </w:rPr>
+      </w:pPr>
+      <w:r>
+        <w:rPr>
+          <w:sz w:val="24"/>
+          <w:szCs w:val="24"/>
+        </w:rPr>
+        <w:t>Medewerkers pagina afmaken</w:t>
+      </w:r>
+    </w:p>
+    <w:p>
+      <w:pPr>
+        <w:pStyle w:val="ListParagraph"/>
+        <w:numPr>
+          <w:ilvl w:val="0"/>
+          <w:numId w:val="1"/>
+        </w:numPr>
+        <w:rPr>
+          <w:sz w:val="24"/>
+          <w:szCs w:val="24"/>
+        </w:rPr>
+      </w:pPr>
+      <w:r>
+        <w:rPr>
+          <w:sz w:val="24"/>
+          <w:szCs w:val="24"/>
+        </w:rPr>
+        <w:t>Categorieën overzicht maken</w:t>
+      </w:r>
+    </w:p>
+    <w:p>
+      <w:pPr>
+        <w:rPr>
+          <w:sz w:val="24"/>
+          <w:szCs w:val="24"/>
+        </w:rPr>
+      </w:pPr>
+      <w:r>
+        <w:rPr>
+          <w:sz w:val="24"/>
+          <w:szCs w:val="24"/>
+        </w:rPr>
+        <w:t>Dylan:</w:t>
+      </w:r>
+    </w:p>
+    <w:p>
+      <w:pPr>
+        <w:pStyle w:val="ListParagraph"/>
+        <w:numPr>
+          <w:ilvl w:val="0"/>
+          <w:numId w:val="1"/>
+        </w:numPr>
+        <w:rPr>
+          <w:sz w:val="24"/>
+          <w:szCs w:val="24"/>
+        </w:rPr>
+      </w:pPr>
+      <w:r>
+        <w:rPr>
+          <w:sz w:val="24"/>
+          <w:szCs w:val="24"/>
+        </w:rPr>
+        <w:t>Niet aanwezig</w:t>
+      </w:r>
+    </w:p>
+    <w:p>
+      <w:pPr>
+        <w:rPr>
+          <w:sz w:val="24"/>
+          <w:szCs w:val="24"/>
+        </w:rPr>
+      </w:pPr>
+      <w:r>
+        <w:rPr>
+          <w:sz w:val="24"/>
+          <w:szCs w:val="24"/>
+        </w:rPr>
+        <w:t>Jack:</w:t>
+      </w:r>
+    </w:p>
+    <w:p>
+      <w:pPr>
+        <w:pStyle w:val="ListParagraph"/>
+        <w:numPr>
+          <w:ilvl w:val="0"/>
+          <w:numId w:val="1"/>
+        </w:numPr>
+        <w:rPr>
+          <w:sz w:val="24"/>
+          <w:szCs w:val="24"/>
+        </w:rPr>
+      </w:pPr>
+      <w:r>
+        <w:rPr>
+          <w:sz w:val="24"/>
+          <w:szCs w:val="24"/>
+        </w:rPr>
+        <w:t>Ecovriendelijkheid pagina maken</w:t>
+      </w:r>
+    </w:p>
+    <w:p>
+      <w:pPr>
+        <w:pStyle w:val="ListParagraph"/>
+        <w:numPr>
+          <w:ilvl w:val="0"/>
+          <w:numId w:val="1"/>
+        </w:numPr>
+        <w:rPr>
+          <w:sz w:val="24"/>
+          <w:szCs w:val="24"/>
+        </w:rPr>
+      </w:pPr>
+      <w:r>
+        <w:rPr>
+          <w:sz w:val="24"/>
+          <w:szCs w:val="24"/>
+        </w:rPr>
+        <w:t>Over het bedrijf tussen pagina maken zodat je er naar de rest toe kan gaan</w:t>
+      </w:r>
+    </w:p>
+    <w:p>
+      <w:pPr>
+        <w:pStyle w:val="ListParagraph"/>
+        <w:numPr>
+          <w:ilvl w:val="0"/>
+          <w:numId w:val="1"/>
+        </w:numPr>
+        <w:rPr>
+          <w:sz w:val="24"/>
+          <w:szCs w:val="24"/>
+        </w:rPr>
+      </w:pPr>
+      <w:r>
+        <w:rPr>
+          <w:sz w:val="24"/>
+          <w:szCs w:val="24"/>
+        </w:rPr>
+        <w:t>Zorgen dat iedereen in github werkt.</w:t>
+      </w:r>
+    </w:p>
+    <w:p>
+      <w:pPr>
+        <w:rPr>
+          <w:b/>
+          <w:bCs/>
+          <w:sz w:val="24"/>
+          <w:szCs w:val="24"/>
+        </w:rPr>
+      </w:pPr>
+      <w:r>
+        <w:rPr>
+          <w:b/>
+          <w:bCs/>
+          <w:sz w:val="24"/>
+          <w:szCs w:val="24"/>
+        </w:rPr>
+        <w:t>Potentiële obstakels:</w:t>
+      </w:r>
+    </w:p>
+    <w:p>
+      <w:pPr>
+        <w:rPr>
+          <w:sz w:val="24"/>
+          <w:szCs w:val="24"/>
+        </w:rPr>
+      </w:pPr>
+      <w:r>
+        <w:rPr>
+          <w:sz w:val="24"/>
+          <w:szCs w:val="24"/>
+        </w:rPr>
+        <w:t>Amin:</w:t>
+      </w:r>
+    </w:p>
+    <w:p>
+      <w:pPr>
+        <w:pStyle w:val="ListParagraph"/>
+        <w:numPr>
+          <w:ilvl w:val="0"/>
+          <w:numId w:val="1"/>
+        </w:numPr>
+        <w:rPr>
+          <w:sz w:val="24"/>
+          <w:szCs w:val="24"/>
+        </w:rPr>
+      </w:pPr>
+      <w:r>
+        <w:rPr>
+          <w:sz w:val="24"/>
+          <w:szCs w:val="24"/>
+        </w:rPr>
+        <w:t>Niks</w:t>
+      </w:r>
+    </w:p>
+    <w:p>
+      <w:pPr>
+        <w:rPr>
+          <w:sz w:val="24"/>
+          <w:szCs w:val="24"/>
+        </w:rPr>
+      </w:pPr>
+      <w:r>
+        <w:rPr>
+          <w:sz w:val="24"/>
+          <w:szCs w:val="24"/>
+        </w:rPr>
+        <w:t>Dylan:</w:t>
+      </w:r>
+    </w:p>
+    <w:p>
+      <w:pPr>
+        <w:pStyle w:val="ListParagraph"/>
+        <w:numPr>
+          <w:ilvl w:val="0"/>
+          <w:numId w:val="1"/>
+        </w:numPr>
+        <w:rPr>
+          <w:sz w:val="24"/>
+          <w:szCs w:val="24"/>
+        </w:rPr>
+      </w:pPr>
+      <w:r>
+        <w:rPr>
+          <w:sz w:val="24"/>
+          <w:szCs w:val="24"/>
+        </w:rPr>
+        <w:t>Niet aanwezig</w:t>
+      </w:r>
+    </w:p>
+    <w:p>
+      <w:pPr>
+        <w:rPr>
+          <w:sz w:val="24"/>
+          <w:szCs w:val="24"/>
+        </w:rPr>
+      </w:pPr>
+      <w:r>
+        <w:rPr>
+          <w:sz w:val="24"/>
+          <w:szCs w:val="24"/>
+        </w:rPr>
+        <w:t>Jack:</w:t>
+      </w:r>
+    </w:p>
+    <w:p>
+      <w:pPr>
+        <w:pStyle w:val="ListParagraph"/>
+        <w:numPr>
+          <w:ilvl w:val="0"/>
+          <w:numId w:val="1"/>
+        </w:numPr>
+        <w:rPr>
+          <w:sz w:val="24"/>
+          <w:szCs w:val="24"/>
+        </w:rPr>
+      </w:pPr>
+      <w:r>
+        <w:rPr>
+          <w:sz w:val="24"/>
+          <w:szCs w:val="24"/>
+        </w:rPr>
+        <w:lastRenderedPageBreak/>
+        <w:t>Zonder design de tussen pagina over het bedrijf maken wordt misschien lastig. Ik moet niet all out gaan en het simpel houden.</w:t>
+      </w:r>
     </w:p>
     <w:sectPr>
       <w:pgSz w:w="11906" w:h="16838"/>

</xml_diff>

<commit_message>
Daily standup sprint 2 06/03
</commit_message>
<xml_diff>
--- a/Documents/Standups/Sprint 2 weekly standups, daily standups etc.docx
+++ b/Documents/Standups/Sprint 2 weekly standups, daily standups etc.docx
@@ -19,7 +19,27 @@
           <w:sz w:val="32"/>
           <w:szCs w:val="32"/>
         </w:rPr>
-        <w:t>Sprint 2 startup / standup</w:t>
+        <w:t xml:space="preserve">Sprint 2 </w:t>
+      </w:r>
+      <w:proofErr w:type="gramStart"/>
+      <w:r>
+        <w:rPr>
+          <w:b/>
+          <w:bCs/>
+          <w:sz w:val="32"/>
+          <w:szCs w:val="32"/>
+        </w:rPr>
+        <w:t>startup /</w:t>
+      </w:r>
+      <w:proofErr w:type="gramEnd"/>
+      <w:r>
+        <w:rPr>
+          <w:b/>
+          <w:bCs/>
+          <w:sz w:val="32"/>
+          <w:szCs w:val="32"/>
+        </w:rPr>
+        <w:t xml:space="preserve"> standup</w:t>
       </w:r>
     </w:p>
     <w:p>
@@ -1388,6 +1408,471 @@
         <w:lastRenderedPageBreak/>
         <w:t>Zonder design de tussen pagina over het bedrijf maken wordt misschien lastig. Ik moet niet all out gaan en het simpel houden.</w:t>
       </w:r>
+    </w:p>
+    <w:p>
+      <w:pPr>
+        <w:rPr>
+          <w:sz w:val="24"/>
+          <w:szCs w:val="24"/>
+        </w:rPr>
+      </w:pPr>
+    </w:p>
+    <w:p>
+      <w:pPr>
+        <w:rPr>
+          <w:b/>
+          <w:bCs/>
+          <w:sz w:val="24"/>
+          <w:szCs w:val="24"/>
+        </w:rPr>
+      </w:pPr>
+      <w:r>
+        <w:rPr>
+          <w:b/>
+          <w:bCs/>
+          <w:sz w:val="24"/>
+          <w:szCs w:val="24"/>
+        </w:rPr>
+        <w:t>06/03/2023 daily standup</w:t>
+      </w:r>
+    </w:p>
+    <w:p>
+      <w:pPr>
+        <w:rPr>
+          <w:sz w:val="24"/>
+          <w:szCs w:val="24"/>
+        </w:rPr>
+      </w:pPr>
+      <w:r>
+        <w:rPr>
+          <w:sz w:val="24"/>
+          <w:szCs w:val="24"/>
+        </w:rPr>
+        <w:t>Aanwezige: Amin, Dylan en Jack</w:t>
+      </w:r>
+    </w:p>
+    <w:p>
+      <w:pPr>
+        <w:rPr>
+          <w:b/>
+          <w:bCs/>
+          <w:sz w:val="24"/>
+          <w:szCs w:val="24"/>
+        </w:rPr>
+      </w:pPr>
+      <w:r>
+        <w:rPr>
+          <w:b/>
+          <w:bCs/>
+          <w:sz w:val="24"/>
+          <w:szCs w:val="24"/>
+        </w:rPr>
+        <w:t>Afgelopen tijd gedaan:</w:t>
+      </w:r>
+    </w:p>
+    <w:p>
+      <w:pPr>
+        <w:rPr>
+          <w:sz w:val="24"/>
+          <w:szCs w:val="24"/>
+        </w:rPr>
+      </w:pPr>
+      <w:r>
+        <w:rPr>
+          <w:sz w:val="24"/>
+          <w:szCs w:val="24"/>
+        </w:rPr>
+        <w:t>Amin:</w:t>
+      </w:r>
+    </w:p>
+    <w:p>
+      <w:pPr>
+        <w:pStyle w:val="ListParagraph"/>
+        <w:numPr>
+          <w:ilvl w:val="0"/>
+          <w:numId w:val="1"/>
+        </w:numPr>
+        <w:rPr>
+          <w:sz w:val="24"/>
+          <w:szCs w:val="24"/>
+        </w:rPr>
+      </w:pPr>
+      <w:r>
+        <w:rPr>
+          <w:sz w:val="24"/>
+          <w:szCs w:val="24"/>
+        </w:rPr>
+        <w:t>Medewerkers pagina foto’s gecentreerd</w:t>
+      </w:r>
+    </w:p>
+    <w:p>
+      <w:pPr>
+        <w:rPr>
+          <w:sz w:val="24"/>
+          <w:szCs w:val="24"/>
+        </w:rPr>
+      </w:pPr>
+      <w:r>
+        <w:rPr>
+          <w:sz w:val="24"/>
+          <w:szCs w:val="24"/>
+        </w:rPr>
+        <w:t xml:space="preserve">Dylan: </w:t>
+      </w:r>
+    </w:p>
+    <w:p>
+      <w:pPr>
+        <w:pStyle w:val="ListParagraph"/>
+        <w:numPr>
+          <w:ilvl w:val="0"/>
+          <w:numId w:val="1"/>
+        </w:numPr>
+        <w:rPr>
+          <w:sz w:val="24"/>
+          <w:szCs w:val="24"/>
+        </w:rPr>
+      </w:pPr>
+      <w:r>
+        <w:rPr>
+          <w:sz w:val="24"/>
+          <w:szCs w:val="24"/>
+        </w:rPr>
+        <w:t>Sprint 1 gemiste opgaven afgerond</w:t>
+      </w:r>
+    </w:p>
+    <w:p>
+      <w:pPr>
+        <w:rPr>
+          <w:sz w:val="24"/>
+          <w:szCs w:val="24"/>
+        </w:rPr>
+      </w:pPr>
+      <w:r>
+        <w:rPr>
+          <w:sz w:val="24"/>
+          <w:szCs w:val="24"/>
+        </w:rPr>
+        <w:t xml:space="preserve">Jack: </w:t>
+      </w:r>
+    </w:p>
+    <w:p>
+      <w:pPr>
+        <w:pStyle w:val="ListParagraph"/>
+        <w:numPr>
+          <w:ilvl w:val="0"/>
+          <w:numId w:val="1"/>
+        </w:numPr>
+        <w:rPr>
+          <w:sz w:val="24"/>
+          <w:szCs w:val="24"/>
+        </w:rPr>
+      </w:pPr>
+    </w:p>
+    <w:p>
+      <w:pPr>
+        <w:rPr>
+          <w:b/>
+          <w:bCs/>
+          <w:sz w:val="24"/>
+          <w:szCs w:val="24"/>
+        </w:rPr>
+      </w:pPr>
+      <w:r>
+        <w:rPr>
+          <w:b/>
+          <w:bCs/>
+          <w:sz w:val="24"/>
+          <w:szCs w:val="24"/>
+        </w:rPr>
+        <w:t>Komende tijd te doen:</w:t>
+      </w:r>
+    </w:p>
+    <w:p>
+      <w:pPr>
+        <w:rPr>
+          <w:sz w:val="24"/>
+          <w:szCs w:val="24"/>
+        </w:rPr>
+      </w:pPr>
+      <w:r>
+        <w:rPr>
+          <w:sz w:val="24"/>
+          <w:szCs w:val="24"/>
+        </w:rPr>
+        <w:t>Amin:</w:t>
+      </w:r>
+    </w:p>
+    <w:p>
+      <w:pPr>
+        <w:pStyle w:val="ListParagraph"/>
+        <w:numPr>
+          <w:ilvl w:val="0"/>
+          <w:numId w:val="1"/>
+        </w:numPr>
+        <w:rPr>
+          <w:sz w:val="24"/>
+          <w:szCs w:val="24"/>
+        </w:rPr>
+      </w:pPr>
+      <w:r>
+        <w:rPr>
+          <w:sz w:val="24"/>
+          <w:szCs w:val="24"/>
+        </w:rPr>
+        <w:t>Medewerkers pagina afronden</w:t>
+      </w:r>
+    </w:p>
+    <w:p>
+      <w:pPr>
+        <w:rPr>
+          <w:sz w:val="24"/>
+          <w:szCs w:val="24"/>
+        </w:rPr>
+      </w:pPr>
+      <w:r>
+        <w:rPr>
+          <w:sz w:val="24"/>
+          <w:szCs w:val="24"/>
+        </w:rPr>
+        <w:t xml:space="preserve">Dylan: </w:t>
+      </w:r>
+    </w:p>
+    <w:p>
+      <w:pPr>
+        <w:pStyle w:val="ListParagraph"/>
+        <w:numPr>
+          <w:ilvl w:val="0"/>
+          <w:numId w:val="1"/>
+        </w:numPr>
+        <w:rPr>
+          <w:sz w:val="24"/>
+          <w:szCs w:val="24"/>
+        </w:rPr>
+      </w:pPr>
+      <w:r>
+        <w:rPr>
+          <w:sz w:val="24"/>
+          <w:szCs w:val="24"/>
+        </w:rPr>
+        <w:t>Leveranciers overzicht maken</w:t>
+      </w:r>
+    </w:p>
+    <w:p>
+      <w:pPr>
+        <w:pStyle w:val="ListParagraph"/>
+        <w:numPr>
+          <w:ilvl w:val="0"/>
+          <w:numId w:val="1"/>
+        </w:numPr>
+        <w:rPr>
+          <w:sz w:val="24"/>
+          <w:szCs w:val="24"/>
+        </w:rPr>
+      </w:pPr>
+      <w:r>
+        <w:rPr>
+          <w:sz w:val="24"/>
+          <w:szCs w:val="24"/>
+        </w:rPr>
+        <w:t>Website klachten formulier maken</w:t>
+      </w:r>
+    </w:p>
+    <w:p>
+      <w:pPr>
+        <w:pStyle w:val="ListParagraph"/>
+        <w:numPr>
+          <w:ilvl w:val="0"/>
+          <w:numId w:val="1"/>
+        </w:numPr>
+        <w:rPr>
+          <w:sz w:val="24"/>
+          <w:szCs w:val="24"/>
+        </w:rPr>
+      </w:pPr>
+      <w:r>
+        <w:rPr>
+          <w:sz w:val="24"/>
+          <w:szCs w:val="24"/>
+        </w:rPr>
+        <w:t>2 gemiste pagina’s van sprint 1 inhalen</w:t>
+      </w:r>
+    </w:p>
+    <w:p>
+      <w:pPr>
+        <w:rPr>
+          <w:sz w:val="24"/>
+          <w:szCs w:val="24"/>
+        </w:rPr>
+      </w:pPr>
+      <w:r>
+        <w:rPr>
+          <w:sz w:val="24"/>
+          <w:szCs w:val="24"/>
+        </w:rPr>
+        <w:t xml:space="preserve">Jack: </w:t>
+      </w:r>
+    </w:p>
+    <w:p>
+      <w:pPr>
+        <w:pStyle w:val="ListParagraph"/>
+        <w:numPr>
+          <w:ilvl w:val="0"/>
+          <w:numId w:val="1"/>
+        </w:numPr>
+        <w:rPr>
+          <w:sz w:val="24"/>
+          <w:szCs w:val="24"/>
+        </w:rPr>
+      </w:pPr>
+      <w:r>
+        <w:rPr>
+          <w:sz w:val="24"/>
+          <w:szCs w:val="24"/>
+        </w:rPr>
+        <w:t>A</w:t>
+      </w:r>
+    </w:p>
+    <w:p>
+      <w:pPr>
+        <w:rPr>
+          <w:b/>
+          <w:bCs/>
+          <w:sz w:val="24"/>
+          <w:szCs w:val="24"/>
+        </w:rPr>
+      </w:pPr>
+      <w:r>
+        <w:rPr>
+          <w:b/>
+          <w:bCs/>
+          <w:sz w:val="24"/>
+          <w:szCs w:val="24"/>
+        </w:rPr>
+        <w:t>Potentiële obstakels:</w:t>
+      </w:r>
+    </w:p>
+    <w:p>
+      <w:pPr>
+        <w:rPr>
+          <w:sz w:val="24"/>
+          <w:szCs w:val="24"/>
+        </w:rPr>
+      </w:pPr>
+      <w:r>
+        <w:rPr>
+          <w:sz w:val="24"/>
+          <w:szCs w:val="24"/>
+        </w:rPr>
+        <w:t>Amin:</w:t>
+      </w:r>
+    </w:p>
+    <w:p>
+      <w:pPr>
+        <w:pStyle w:val="ListParagraph"/>
+        <w:numPr>
+          <w:ilvl w:val="0"/>
+          <w:numId w:val="1"/>
+        </w:numPr>
+        <w:rPr>
+          <w:sz w:val="24"/>
+          <w:szCs w:val="24"/>
+        </w:rPr>
+      </w:pPr>
+      <w:r>
+        <w:rPr>
+          <w:sz w:val="24"/>
+          <w:szCs w:val="24"/>
+        </w:rPr>
+        <w:t>Niks</w:t>
+      </w:r>
+    </w:p>
+    <w:p>
+      <w:pPr>
+        <w:rPr>
+          <w:sz w:val="24"/>
+          <w:szCs w:val="24"/>
+        </w:rPr>
+      </w:pPr>
+      <w:r>
+        <w:rPr>
+          <w:sz w:val="24"/>
+          <w:szCs w:val="24"/>
+        </w:rPr>
+        <w:t xml:space="preserve">Dylan: </w:t>
+      </w:r>
+    </w:p>
+    <w:p>
+      <w:pPr>
+        <w:pStyle w:val="ListParagraph"/>
+        <w:numPr>
+          <w:ilvl w:val="0"/>
+          <w:numId w:val="1"/>
+        </w:numPr>
+        <w:rPr>
+          <w:sz w:val="24"/>
+          <w:szCs w:val="24"/>
+        </w:rPr>
+      </w:pPr>
+      <w:r>
+        <w:rPr>
+          <w:sz w:val="24"/>
+          <w:szCs w:val="24"/>
+        </w:rPr>
+        <w:t>Niks</w:t>
+      </w:r>
+    </w:p>
+    <w:p>
+      <w:pPr>
+        <w:rPr>
+          <w:sz w:val="24"/>
+          <w:szCs w:val="24"/>
+        </w:rPr>
+      </w:pPr>
+      <w:r>
+        <w:rPr>
+          <w:sz w:val="24"/>
+          <w:szCs w:val="24"/>
+        </w:rPr>
+        <w:t>Jack:</w:t>
+      </w:r>
+    </w:p>
+    <w:p>
+      <w:pPr>
+        <w:pStyle w:val="ListParagraph"/>
+        <w:numPr>
+          <w:ilvl w:val="0"/>
+          <w:numId w:val="1"/>
+        </w:numPr>
+        <w:rPr>
+          <w:sz w:val="24"/>
+          <w:szCs w:val="24"/>
+        </w:rPr>
+      </w:pPr>
+      <w:r>
+        <w:rPr>
+          <w:sz w:val="24"/>
+          <w:szCs w:val="24"/>
+        </w:rPr>
+        <w:t>A</w:t>
+      </w:r>
+    </w:p>
+    <w:p>
+      <w:pPr>
+        <w:rPr>
+          <w:sz w:val="24"/>
+          <w:szCs w:val="24"/>
+        </w:rPr>
+      </w:pPr>
+    </w:p>
+    <w:p>
+      <w:pPr>
+        <w:rPr>
+          <w:b/>
+          <w:bCs/>
+          <w:sz w:val="24"/>
+          <w:szCs w:val="24"/>
+        </w:rPr>
+      </w:pPr>
     </w:p>
     <w:sectPr>
       <w:pgSz w:w="11906" w:h="16838"/>

</xml_diff>

<commit_message>
Random changes + eco pagina
</commit_message>
<xml_diff>
--- a/Documents/Standups/Sprint 2 weekly standups, daily standups etc.docx
+++ b/Documents/Standups/Sprint 2 weekly standups, daily standups etc.docx
@@ -19,27 +19,7 @@
           <w:sz w:val="32"/>
           <w:szCs w:val="32"/>
         </w:rPr>
-        <w:t xml:space="preserve">Sprint 2 </w:t>
-      </w:r>
-      <w:proofErr w:type="gramStart"/>
-      <w:r>
-        <w:rPr>
-          <w:b/>
-          <w:bCs/>
-          <w:sz w:val="32"/>
-          <w:szCs w:val="32"/>
-        </w:rPr>
-        <w:t>startup /</w:t>
-      </w:r>
-      <w:proofErr w:type="gramEnd"/>
-      <w:r>
-        <w:rPr>
-          <w:b/>
-          <w:bCs/>
-          <w:sz w:val="32"/>
-          <w:szCs w:val="32"/>
-        </w:rPr>
-        <w:t xml:space="preserve"> standup</w:t>
+        <w:t>Sprint 2 startup / standup</w:t>
       </w:r>
     </w:p>
     <w:p>
@@ -1567,6 +1547,13 @@
           <w:szCs w:val="24"/>
         </w:rPr>
       </w:pPr>
+      <w:r>
+        <w:rPr>
+          <w:sz w:val="24"/>
+          <w:szCs w:val="24"/>
+        </w:rPr>
+        <w:t>Tussen pagina “over bedrijf” gemaakt. Zo hoeven wij niet 3 extra knoppen in de navbar toe te voegen.</w:t>
+      </w:r>
     </w:p>
     <w:p>
       <w:pPr>
@@ -1729,7 +1716,27 @@
           <w:sz w:val="24"/>
           <w:szCs w:val="24"/>
         </w:rPr>
-        <w:t>A</w:t>
+        <w:t>Ecovriendelijkheid pagina afronden</w:t>
+      </w:r>
+    </w:p>
+    <w:p>
+      <w:pPr>
+        <w:pStyle w:val="ListParagraph"/>
+        <w:numPr>
+          <w:ilvl w:val="0"/>
+          <w:numId w:val="1"/>
+        </w:numPr>
+        <w:rPr>
+          <w:sz w:val="24"/>
+          <w:szCs w:val="24"/>
+        </w:rPr>
+      </w:pPr>
+      <w:r>
+        <w:rPr>
+          <w:sz w:val="24"/>
+          <w:szCs w:val="24"/>
+        </w:rPr>
+        <w:t>Product klachten formulier maken</w:t>
       </w:r>
     </w:p>
     <w:p>
@@ -1853,7 +1860,28 @@
           <w:sz w:val="24"/>
           <w:szCs w:val="24"/>
         </w:rPr>
-        <w:t>A</w:t>
+        <w:t>Bij ecovriendelijkheid pagina nog niet helemaal design bedacht, dus daar mee verden gaan.</w:t>
+      </w:r>
+    </w:p>
+    <w:p>
+      <w:pPr>
+        <w:pStyle w:val="ListParagraph"/>
+        <w:numPr>
+          <w:ilvl w:val="0"/>
+          <w:numId w:val="1"/>
+        </w:numPr>
+        <w:rPr>
+          <w:sz w:val="24"/>
+          <w:szCs w:val="24"/>
+        </w:rPr>
+      </w:pPr>
+      <w:r>
+        <w:rPr>
+          <w:sz w:val="24"/>
+          <w:szCs w:val="24"/>
+        </w:rPr>
+        <w:lastRenderedPageBreak/>
+        <w:t>Voor het eerst in het project werken met php, databases en formulieren, ik weet hoe  het werkt maar toch even extra aandacht aan moeten besteden.</w:t>
       </w:r>
     </w:p>
     <w:p>

</xml_diff>